<commit_message>
Minor bugs, VM XMX
</commit_message>
<xml_diff>
--- a/paper/titlepage.docx
+++ b/paper/titlepage.docx
@@ -195,50 +195,89 @@
         <w:jc w:val="center"/>
         <w:rPr>
           <w:rFonts w:ascii="Arial" w:hAnsi="Arial" w:cs="Arial"/>
+          <w:b/>
           <w:sz w:val="36"/>
           <w:szCs w:val="36"/>
         </w:rPr>
       </w:pPr>
+      <w:proofErr w:type="spellStart"/>
       <w:r>
         <w:rPr>
           <w:rFonts w:ascii="Arial" w:hAnsi="Arial" w:cs="Arial"/>
           <w:b/>
           <w:sz w:val="36"/>
           <w:szCs w:val="36"/>
-          <w:lang w:val="en-US"/>
         </w:rPr>
-        <w:t xml:space="preserve">Structure optimization </w:t>
+        <w:t>Optimization</w:t>
       </w:r>
+      <w:proofErr w:type="spellEnd"/>
       <w:r>
         <w:rPr>
           <w:rFonts w:ascii="Arial" w:hAnsi="Arial" w:cs="Arial"/>
           <w:b/>
           <w:sz w:val="36"/>
           <w:szCs w:val="36"/>
-          <w:lang w:val="en-US"/>
         </w:rPr>
-        <w:t>of road networks</w:t>
+        <w:t xml:space="preserve"> of </w:t>
+      </w:r>
+      <w:proofErr w:type="spellStart"/>
+      <w:r>
+        <w:rPr>
+          <w:rFonts w:ascii="Arial" w:hAnsi="Arial" w:cs="Arial"/>
+          <w:b/>
+          <w:sz w:val="36"/>
+          <w:szCs w:val="36"/>
+        </w:rPr>
+        <w:t>structures</w:t>
+      </w:r>
+      <w:proofErr w:type="spellEnd"/>
+      <w:r>
+        <w:rPr>
+          <w:rFonts w:ascii="Arial" w:hAnsi="Arial" w:cs="Arial"/>
+          <w:b/>
+          <w:sz w:val="36"/>
+          <w:szCs w:val="36"/>
+        </w:rPr>
+        <w:t xml:space="preserve"> of </w:t>
+      </w:r>
+      <w:proofErr w:type="spellStart"/>
+      <w:r>
+        <w:rPr>
+          <w:rFonts w:ascii="Arial" w:hAnsi="Arial" w:cs="Arial"/>
+          <w:b/>
+          <w:sz w:val="36"/>
+          <w:szCs w:val="36"/>
+        </w:rPr>
+        <w:t>road</w:t>
+      </w:r>
+      <w:proofErr w:type="spellEnd"/>
+      <w:r>
+        <w:rPr>
+          <w:rFonts w:ascii="Arial" w:hAnsi="Arial" w:cs="Arial"/>
+          <w:b/>
+          <w:sz w:val="36"/>
+          <w:szCs w:val="36"/>
+        </w:rPr>
+        <w:t xml:space="preserve"> networks </w:t>
       </w:r>
     </w:p>
     <w:p>
       <w:pPr>
-        <w:jc w:val="center"/>
         <w:rPr>
           <w:rFonts w:ascii="Arial" w:hAnsi="Arial" w:cs="Arial"/>
           <w:sz w:val="32"/>
           <w:szCs w:val="32"/>
         </w:rPr>
       </w:pPr>
+      <w:bookmarkStart w:id="0" w:name="_GoBack"/>
+      <w:bookmarkEnd w:id="0"/>
     </w:p>
     <w:p>
       <w:pPr>
         <w:jc w:val="center"/>
       </w:pPr>
     </w:p>
-    <w:p>
-      <w:bookmarkStart w:id="0" w:name="_GoBack"/>
-      <w:bookmarkEnd w:id="0"/>
-    </w:p>
+    <w:p/>
     <w:p>
       <w:pPr>
         <w:jc w:val="center"/>
@@ -19053,7 +19092,7 @@
   <w:abstractNum w:abstractNumId="0">
     <w:nsid w:val="FFFFFF1D"/>
     <w:multiLevelType w:val="multilevel"/>
-    <w:tmpl w:val="4B86A770"/>
+    <w:tmpl w:val="D90AEC1E"/>
     <w:lvl w:ilvl="0">
       <w:start w:val="1"/>
       <w:numFmt w:val="bullet"/>

</xml_diff>